<commit_message>
send 30 01 2023
</commit_message>
<xml_diff>
--- a/Exercices Merise/Bobliotheque/Exercice Bibliotheque.docx
+++ b/Exercices Merise/Bobliotheque/Exercice Bibliotheque.docx
@@ -1,19 +1,19 @@
 
 <file path=word/document.xml><?xml version="1.0" encoding="utf-8"?>
-<w:document xmlns:wpc="http://schemas.microsoft.com/office/word/2010/wordprocessingCanvas" xmlns:cx="http://schemas.microsoft.com/office/drawing/2014/chartex" xmlns:cx1="http://schemas.microsoft.com/office/drawing/2015/9/8/chartex" xmlns:cx2="http://schemas.microsoft.com/office/drawing/2015/10/21/chartex" xmlns:cx3="http://schemas.microsoft.com/office/drawing/2016/5/9/chartex" xmlns:cx4="http://schemas.microsoft.com/office/drawing/2016/5/10/chartex" xmlns:cx5="http://schemas.microsoft.com/office/drawing/2016/5/11/chartex" xmlns:cx6="http://schemas.microsoft.com/office/drawing/2016/5/12/chartex" xmlns:cx7="http://schemas.microsoft.com/office/drawing/2016/5/13/chartex" xmlns:cx8="http://schemas.microsoft.com/office/drawing/2016/5/14/chartex" xmlns:mc="http://schemas.openxmlformats.org/markup-compatibility/2006" xmlns:aink="http://schemas.microsoft.com/office/drawing/2016/ink" xmlns:am3d="http://schemas.microsoft.com/office/drawing/2017/model3d" xmlns:o="urn:schemas-microsoft-com:office:office" xmlns:r="http://schemas.openxmlformats.org/officeDocument/2006/relationships" xmlns:m="http://schemas.openxmlformats.org/officeDocument/2006/math" xmlns:v="urn:schemas-microsoft-com:vml" xmlns:wp14="http://schemas.microsoft.com/office/word/2010/wordprocessingDrawing" xmlns:wp="http://schemas.openxmlformats.org/drawingml/2006/wordprocessingDrawing" xmlns:w10="urn:schemas-microsoft-com:office:word" xmlns:w="http://schemas.openxmlformats.org/wordprocessingml/2006/main" xmlns:w14="http://schemas.microsoft.com/office/word/2010/wordml" xmlns:w15="http://schemas.microsoft.com/office/word/2012/wordml" xmlns:w16cex="http://schemas.microsoft.com/office/word/2018/wordml/cex" xmlns:w16cid="http://schemas.microsoft.com/office/word/2016/wordml/cid" xmlns:w16="http://schemas.microsoft.com/office/word/2018/wordml" xmlns:w16sdtdh="http://schemas.microsoft.com/office/word/2020/wordml/sdtdatahash" xmlns:w16se="http://schemas.microsoft.com/office/word/2015/wordml/symex" xmlns:wpg="http://schemas.microsoft.com/office/word/2010/wordprocessingGroup" xmlns:wpi="http://schemas.microsoft.com/office/word/2010/wordprocessingInk" xmlns:wne="http://schemas.microsoft.com/office/word/2006/wordml" xmlns:wps="http://schemas.microsoft.com/office/word/2010/wordprocessingShape" mc:Ignorable="w14 w15 w16se w16cid w16 w16cex w16sdtdh wp14">
+<w:document xmlns:wpc="http://schemas.microsoft.com/office/word/2010/wordprocessingCanvas" xmlns:cx="http://schemas.microsoft.com/office/drawing/2014/chartex" xmlns:cx1="http://schemas.microsoft.com/office/drawing/2015/9/8/chartex" xmlns:cx2="http://schemas.microsoft.com/office/drawing/2015/10/21/chartex" xmlns:cx3="http://schemas.microsoft.com/office/drawing/2016/5/9/chartex" xmlns:cx4="http://schemas.microsoft.com/office/drawing/2016/5/10/chartex" xmlns:cx5="http://schemas.microsoft.com/office/drawing/2016/5/11/chartex" xmlns:cx6="http://schemas.microsoft.com/office/drawing/2016/5/12/chartex" xmlns:cx7="http://schemas.microsoft.com/office/drawing/2016/5/13/chartex" xmlns:cx8="http://schemas.microsoft.com/office/drawing/2016/5/14/chartex" xmlns:mc="http://schemas.openxmlformats.org/markup-compatibility/2006" xmlns:aink="http://schemas.microsoft.com/office/drawing/2016/ink" xmlns:am3d="http://schemas.microsoft.com/office/drawing/2017/model3d" xmlns:o="urn:schemas-microsoft-com:office:office" xmlns:oel="http://schemas.microsoft.com/office/2019/extlst" xmlns:r="http://schemas.openxmlformats.org/officeDocument/2006/relationships" xmlns:m="http://schemas.openxmlformats.org/officeDocument/2006/math" xmlns:v="urn:schemas-microsoft-com:vml" xmlns:wp14="http://schemas.microsoft.com/office/word/2010/wordprocessingDrawing" xmlns:wp="http://schemas.openxmlformats.org/drawingml/2006/wordprocessingDrawing" xmlns:w10="urn:schemas-microsoft-com:office:word" xmlns:w="http://schemas.openxmlformats.org/wordprocessingml/2006/main" xmlns:w14="http://schemas.microsoft.com/office/word/2010/wordml" xmlns:w15="http://schemas.microsoft.com/office/word/2012/wordml" xmlns:w16cex="http://schemas.microsoft.com/office/word/2018/wordml/cex" xmlns:w16cid="http://schemas.microsoft.com/office/word/2016/wordml/cid" xmlns:w16="http://schemas.microsoft.com/office/word/2018/wordml" xmlns:w16sdtdh="http://schemas.microsoft.com/office/word/2020/wordml/sdtdatahash" xmlns:w16se="http://schemas.microsoft.com/office/word/2015/wordml/symex" xmlns:wpg="http://schemas.microsoft.com/office/word/2010/wordprocessingGroup" xmlns:wpi="http://schemas.microsoft.com/office/word/2010/wordprocessingInk" xmlns:wne="http://schemas.microsoft.com/office/word/2006/wordml" xmlns:wps="http://schemas.microsoft.com/office/word/2010/wordprocessingShape" mc:Ignorable="w14 w15 w16se w16cid w16 w16cex w16sdtdh wp14">
   <w:body>
     <w:p>
       <w:pPr>
         <w:pStyle w:val="Sansinterligne"/>
         <w:rPr>
-          <w:sz w:val="16"/>
-          <w:szCs w:val="16"/>
+          <w:sz w:val="20"/>
+          <w:szCs w:val="20"/>
         </w:rPr>
       </w:pPr>
       <w:r>
         <w:rPr>
-          <w:sz w:val="16"/>
-          <w:szCs w:val="16"/>
+          <w:sz w:val="20"/>
+          <w:szCs w:val="20"/>
         </w:rPr>
         <w:t xml:space="preserve">Exercice 1. Bibliothèque </w:t>
       </w:r>
@@ -22,14 +22,14 @@
       <w:pPr>
         <w:pStyle w:val="Sansinterligne"/>
         <w:rPr>
-          <w:sz w:val="16"/>
-          <w:szCs w:val="16"/>
+          <w:sz w:val="20"/>
+          <w:szCs w:val="20"/>
         </w:rPr>
       </w:pPr>
       <w:r>
         <w:rPr>
-          <w:sz w:val="16"/>
-          <w:szCs w:val="16"/>
+          <w:sz w:val="20"/>
+          <w:szCs w:val="20"/>
         </w:rPr>
         <w:t xml:space="preserve">La Bibliothèque d'un syndicat intercommunal consiste en 5 points de prêt. </w:t>
       </w:r>
@@ -38,14 +38,14 @@
       <w:pPr>
         <w:pStyle w:val="Sansinterligne"/>
         <w:rPr>
-          <w:sz w:val="16"/>
-          <w:szCs w:val="16"/>
+          <w:sz w:val="20"/>
+          <w:szCs w:val="20"/>
         </w:rPr>
       </w:pPr>
       <w:r>
         <w:rPr>
-          <w:sz w:val="16"/>
-          <w:szCs w:val="16"/>
+          <w:sz w:val="20"/>
+          <w:szCs w:val="20"/>
         </w:rPr>
         <w:t>Ces centres disposent d'ordinateurs personnels interconnectés qui doivent permettre de gérer les emprunts.</w:t>
       </w:r>
@@ -54,14 +54,14 @@
       <w:pPr>
         <w:pStyle w:val="Sansinterligne"/>
         <w:rPr>
-          <w:sz w:val="16"/>
-          <w:szCs w:val="16"/>
+          <w:sz w:val="20"/>
+          <w:szCs w:val="20"/>
         </w:rPr>
       </w:pPr>
       <w:r>
         <w:rPr>
-          <w:sz w:val="16"/>
-          <w:szCs w:val="16"/>
+          <w:sz w:val="20"/>
+          <w:szCs w:val="20"/>
         </w:rPr>
         <w:t>L'interview des bibliothécaires permet de déterminer les faits suivants :</w:t>
       </w:r>
@@ -70,14 +70,14 @@
       <w:pPr>
         <w:pStyle w:val="Sansinterligne"/>
         <w:rPr>
-          <w:sz w:val="16"/>
-          <w:szCs w:val="16"/>
+          <w:sz w:val="20"/>
+          <w:szCs w:val="20"/>
         </w:rPr>
       </w:pPr>
       <w:r>
         <w:rPr>
-          <w:sz w:val="16"/>
-          <w:szCs w:val="16"/>
+          <w:sz w:val="20"/>
+          <w:szCs w:val="20"/>
         </w:rPr>
         <w:t xml:space="preserve">- Un client qui s'inscrit à la bibliothèque verse une caution. </w:t>
       </w:r>
@@ -86,14 +86,14 @@
       <w:pPr>
         <w:pStyle w:val="Sansinterligne"/>
         <w:rPr>
-          <w:sz w:val="16"/>
-          <w:szCs w:val="16"/>
+          <w:sz w:val="20"/>
+          <w:szCs w:val="20"/>
         </w:rPr>
       </w:pPr>
       <w:r>
         <w:rPr>
-          <w:sz w:val="16"/>
-          <w:szCs w:val="16"/>
+          <w:sz w:val="20"/>
+          <w:szCs w:val="20"/>
         </w:rPr>
         <w:t>- Suivant le montant de cette caution il aura le droit d'effectuer en même temps de 1 à 10 emprunts.</w:t>
       </w:r>
@@ -102,14 +102,14 @@
       <w:pPr>
         <w:pStyle w:val="Sansinterligne"/>
         <w:rPr>
-          <w:sz w:val="16"/>
-          <w:szCs w:val="16"/>
+          <w:sz w:val="20"/>
+          <w:szCs w:val="20"/>
         </w:rPr>
       </w:pPr>
       <w:r>
         <w:rPr>
-          <w:sz w:val="16"/>
-          <w:szCs w:val="16"/>
+          <w:sz w:val="20"/>
+          <w:szCs w:val="20"/>
         </w:rPr>
         <w:t>- Les emprunts durent au maximum 8 jours.</w:t>
       </w:r>
@@ -118,14 +118,14 @@
       <w:pPr>
         <w:pStyle w:val="Sansinterligne"/>
         <w:rPr>
-          <w:sz w:val="16"/>
-          <w:szCs w:val="16"/>
+          <w:sz w:val="20"/>
+          <w:szCs w:val="20"/>
         </w:rPr>
       </w:pPr>
       <w:r>
         <w:rPr>
-          <w:sz w:val="16"/>
-          <w:szCs w:val="16"/>
+          <w:sz w:val="20"/>
+          <w:szCs w:val="20"/>
         </w:rPr>
         <w:t>- Un livre est caractérisé par son numéro dans la bibliothèque (identifiant), son éditeur et son (ses) auteur(s).</w:t>
       </w:r>
@@ -134,14 +134,14 @@
       <w:pPr>
         <w:pStyle w:val="Sansinterligne"/>
         <w:rPr>
-          <w:sz w:val="16"/>
-          <w:szCs w:val="16"/>
+          <w:sz w:val="20"/>
+          <w:szCs w:val="20"/>
         </w:rPr>
       </w:pPr>
       <w:r>
         <w:rPr>
-          <w:sz w:val="16"/>
-          <w:szCs w:val="16"/>
+          <w:sz w:val="20"/>
+          <w:szCs w:val="20"/>
         </w:rPr>
         <w:t xml:space="preserve">- On veut pouvoir obtenir, pour chaque client les emprunts qu'il a effectués (nombre, numéro et titre du livre, </w:t>
       </w:r>
@@ -150,23 +150,23 @@
       <w:pPr>
         <w:pStyle w:val="Sansinterligne"/>
         <w:rPr>
-          <w:sz w:val="16"/>
-          <w:szCs w:val="16"/>
+          <w:sz w:val="20"/>
+          <w:szCs w:val="20"/>
         </w:rPr>
       </w:pPr>
       <w:proofErr w:type="gramStart"/>
       <w:r>
         <w:rPr>
-          <w:sz w:val="16"/>
-          <w:szCs w:val="16"/>
+          <w:sz w:val="20"/>
+          <w:szCs w:val="20"/>
         </w:rPr>
         <w:t>date</w:t>
       </w:r>
       <w:proofErr w:type="gramEnd"/>
       <w:r>
         <w:rPr>
-          <w:sz w:val="16"/>
-          <w:szCs w:val="16"/>
+          <w:sz w:val="20"/>
+          <w:szCs w:val="20"/>
         </w:rPr>
         <w:t xml:space="preserve"> de l'emprunt) au cours des trois derniers mois.</w:t>
       </w:r>
@@ -175,14 +175,14 @@
       <w:pPr>
         <w:pStyle w:val="Sansinterligne"/>
         <w:rPr>
-          <w:sz w:val="16"/>
-          <w:szCs w:val="16"/>
+          <w:sz w:val="20"/>
+          <w:szCs w:val="20"/>
         </w:rPr>
       </w:pPr>
       <w:r>
         <w:rPr>
-          <w:sz w:val="16"/>
-          <w:szCs w:val="16"/>
+          <w:sz w:val="20"/>
+          <w:szCs w:val="20"/>
         </w:rPr>
         <w:t xml:space="preserve">- Toutes les semaines, on édite la liste des emprunteurs en retard : nom et adresse du client, date de l'emprunt, </w:t>
       </w:r>
@@ -191,23 +191,23 @@
       <w:pPr>
         <w:pStyle w:val="Sansinterligne"/>
         <w:rPr>
-          <w:sz w:val="16"/>
-          <w:szCs w:val="16"/>
+          <w:sz w:val="20"/>
+          <w:szCs w:val="20"/>
         </w:rPr>
       </w:pPr>
       <w:proofErr w:type="gramStart"/>
       <w:r>
         <w:rPr>
-          <w:sz w:val="16"/>
-          <w:szCs w:val="16"/>
+          <w:sz w:val="20"/>
+          <w:szCs w:val="20"/>
         </w:rPr>
         <w:t>numéro</w:t>
       </w:r>
       <w:proofErr w:type="gramEnd"/>
       <w:r>
         <w:rPr>
-          <w:sz w:val="16"/>
-          <w:szCs w:val="16"/>
+          <w:sz w:val="20"/>
+          <w:szCs w:val="20"/>
         </w:rPr>
         <w:t>(s) et titre du (des) livre(s) concerné(s).</w:t>
       </w:r>
@@ -216,22 +216,22 @@
       <w:pPr>
         <w:pStyle w:val="Sansinterligne"/>
         <w:rPr>
-          <w:sz w:val="16"/>
-          <w:szCs w:val="16"/>
+          <w:sz w:val="20"/>
+          <w:szCs w:val="20"/>
         </w:rPr>
       </w:pPr>
       <w:r>
         <w:rPr>
-          <w:sz w:val="16"/>
-          <w:szCs w:val="16"/>
+          <w:sz w:val="20"/>
+          <w:szCs w:val="20"/>
         </w:rPr>
         <w:t xml:space="preserve">- On veut enfin pouvoir connaître pour chaque livre sa date d'achat et son </w:t>
       </w:r>
       <w:proofErr w:type="gramStart"/>
       <w:r>
         <w:rPr>
-          <w:sz w:val="16"/>
-          <w:szCs w:val="16"/>
+          <w:sz w:val="20"/>
+          <w:szCs w:val="20"/>
         </w:rPr>
         <w:t>état..</w:t>
       </w:r>
@@ -2391,7 +2391,13 @@
       <w:pPr>
         <w:pStyle w:val="Sansinterligne"/>
       </w:pPr>
-      <w:r>
+    </w:p>
+    <w:p>
+      <w:pPr>
+        <w:pStyle w:val="Sansinterligne"/>
+      </w:pPr>
+      <w:r>
+        <w:lastRenderedPageBreak/>
         <w:t>Règle</w:t>
       </w:r>
       <w:r>

</xml_diff>